<commit_message>
updates to lecture 3
</commit_message>
<xml_diff>
--- a/lectureNotes/week_03/03_amountsDistributions.docx
+++ b/lectureNotes/week_03/03_amountsDistributions.docx
@@ -460,6 +460,12 @@
       <w:r>
         <w:t xml:space="preserve"> variable is needed</w:t>
       </w:r>
+      <w:r>
+        <w:t xml:space="preserve"> – a mosaic chart is a variation on the stacked bar chart. Both the height and the width of the bars sum to 100%, and the width of the bars is mapped to this new third variable. For instance, in this mosaic chart, the heights of the bars represents the amount of sleep/awake time that the people are spending on average, and the width of the bars maps to the size of the age group in the population.</w:t>
+      </w:r>
+      <w:r>
+        <w:t xml:space="preserve"> In this case, 18-65 year olds make up most of the chart, because most of society falls into that range.</w:t>
+      </w:r>
     </w:p>
     <w:p>
       <w:pPr>
@@ -472,6 +478,9 @@
       <w:r>
         <w:t>Limitations: obscures small proportions</w:t>
       </w:r>
+      <w:r>
+        <w:t xml:space="preserve"> – mosaic charts are an interesting way of adding in a third variable to a standard bar chart, but they can make small categories hard to see. For instance, look at the newborn and infant bars. They are pretty tough to see here. </w:t>
+      </w:r>
     </w:p>
     <w:p>
       <w:r>
@@ -479,15 +488,11 @@
       </w:r>
     </w:p>
     <w:p>
-      <w:pPr>
-        <w:pStyle w:val="ListParagraph"/>
-        <w:numPr>
-          <w:ilvl w:val="0"/>
-          <w:numId w:val="2"/>
-        </w:numPr>
-      </w:pPr>
-      <w:r>
-        <w:t>Examples (bad and ugly) – so we all know the bar chart, I don’t really need to explain what they are doing, but let’s look at a few examples of how we can get the bar chart wrong.</w:t>
+      <w:r>
+        <w:t>Does everyone know what a heuristic is? Heuristics are rules of thumb – they are simple things to remember that can guide our decision making. We’ll talk about lots of these over the course of the semester.</w:t>
+      </w:r>
+      <w:r>
+        <w:t xml:space="preserve"> Let’s look at some heuristics that apply to bar charts, and see how we can sometimes get it wrong.</w:t>
       </w:r>
     </w:p>
     <w:p>
@@ -501,6 +506,24 @@
       <w:r>
         <w:t>Bar order</w:t>
       </w:r>
+      <w:r>
+        <w:t xml:space="preserve"> – If there is no natural order to your category labels, bars should be arranged from largest to smallest. This makes your chart much more legible and intuitive. In the top chart, try to quickly find the movie with the lowest gross revenue. Perhaps you can see that its Ferdinand, but it probably took you an extra few seconds to compare it to Greatest Showman. Arranging the bars in order of size makes this evident immediately. </w:t>
+      </w:r>
+    </w:p>
+    <w:p>
+      <w:pPr>
+        <w:pStyle w:val="ListParagraph"/>
+      </w:pPr>
+      <w:r>
+        <w:t xml:space="preserve">As we mentioned, this heuristic should only apply when there is no natural order to the bars. In the case that your bar labels do have a natural order, you cannot re-arrange them. Doing so will result in a very confusing chart. Notice this example – the bar labels are age bins. We naturally read numbers from lowest on the left to </w:t>
+      </w:r>
+      <w:r>
+        <w:lastRenderedPageBreak/>
+        <w:t xml:space="preserve">highest on the right – therefore, our age bins should follow this order. If we try to arrange them </w:t>
+      </w:r>
+      <w:r>
+        <w:t>by bar length instead, it becomes confusing.</w:t>
+      </w:r>
     </w:p>
     <w:p>
       <w:pPr>
@@ -513,6 +536,9 @@
       <w:r>
         <w:t>Start from 0</w:t>
       </w:r>
+      <w:r>
+        <w:t xml:space="preserve"> – a bar chart should always start from 0. The point of a bar chart is to visualize a quantitative value, or an amount. We perceive that quantity based on the size of the bar. If the bars don’t start at 0, then it biases our perception of the differences between the bars. Take a look at how that impacted my enrollment data that we looked at earlier. Starting from 2,000 instead of 0 makes it look like the school of education had 0 students, and the differences between the remaining schools are massive. This isn’t technically “wrong” or “incorrect”, it’s just bad form.</w:t>
+      </w:r>
     </w:p>
     <w:p>
       <w:pPr>
@@ -525,17 +551,48 @@
       <w:r>
         <w:t>Which bars to show?</w:t>
       </w:r>
-    </w:p>
-    <w:p>
-      <w:pPr>
-        <w:pStyle w:val="ListParagraph"/>
-        <w:numPr>
-          <w:ilvl w:val="0"/>
-          <w:numId w:val="2"/>
-        </w:numPr>
-      </w:pPr>
-      <w:r>
-        <w:t>Data labels and gridlines</w:t>
+      <w:r>
+        <w:t xml:space="preserve"> – many times, your intention is not for your audience to compare each bar to every other bar. Instead, you probably want them to look at one, or a handful, and compare them to the rest. In cases like this, consider highlighting the bars you want the audience to pay attention to with a different color or more saturation. For instance, in this Washington post article, the author clearly wanted the audience to pay attention to these three teams (honestly, I’m not sure of the context on this one, but it works well). They not only used a deeper saturation for the fill color on the bars, but also bolded the tick marks and data labels. </w:t>
+      </w:r>
+    </w:p>
+    <w:p>
+      <w:pPr>
+        <w:pStyle w:val="ListParagraph"/>
+      </w:pPr>
+      <w:r>
+        <w:t>In this other example, looking at incarceration rates, you can tell by the title that the story here is about Iowa. So rather than have the audience hunt for Iowa in the y-axis, they just highlighted it with a bright color. These are things to consider when making your bar chart. Remember, when you use the “start with gray” method, charts like this, which are highly legible, tend to naturally follow.</w:t>
+      </w:r>
+    </w:p>
+    <w:p>
+      <w:pPr>
+        <w:pStyle w:val="ListParagraph"/>
+        <w:numPr>
+          <w:ilvl w:val="0"/>
+          <w:numId w:val="2"/>
+        </w:numPr>
+      </w:pPr>
+      <w:r>
+        <w:t>Data labels</w:t>
+      </w:r>
+      <w:r>
+        <w:t>, tick marks,</w:t>
+      </w:r>
+      <w:r>
+        <w:t xml:space="preserve"> and gridlines</w:t>
+      </w:r>
+      <w:r>
+        <w:t xml:space="preserve"> – What do I mean by gridlines? They are these lines that create a grid across your coordinate system. They can be vertical or horizontal. Often times they take up space, but sometimes they can be useful. If there are important values, or thresholds, in your data that are key to your story or message, then make sure those are visible. Otherwise, consider removing them. </w:t>
+      </w:r>
+    </w:p>
+    <w:p>
+      <w:pPr>
+        <w:pStyle w:val="ListParagraph"/>
+      </w:pPr>
+      <w:r>
+        <w:t xml:space="preserve">Tick marks are these little lines at each of your value labels along your axes. Most data visualization programs or packages add them by default, but again, think about reducing clutter – if they don’t add to your story, get rid of them. Often times, when I make a bar chart, I’ll even remove </w:t>
+      </w:r>
+      <w:r>
+        <w:t xml:space="preserve">two of the “spines” of the chart to make it appear more open. Again, this is just to reduce clutter. </w:t>
       </w:r>
     </w:p>
     <w:p>
@@ -557,6 +614,16 @@
       <w:r>
         <w:t>Lollipop</w:t>
       </w:r>
+      <w:r>
+        <w:t xml:space="preserve"> -  the lollipop chart is just a simple variation on the bar chart. It combines a dot plot and a bar chart. It’s just a dot at the data value and then a line down to 0. It can make an otherwise boring bar chart look more interesting. Also, on our plot to the left here showing rates of covid vaccinations, notice a </w:t>
+      </w:r>
+      <w:r>
+        <w:t xml:space="preserve">great use of grid lines. </w:t>
+      </w:r>
+      <w:r>
+        <w:lastRenderedPageBreak/>
+        <w:t xml:space="preserve">There is only one gride line in both charts at the max value, so you can easily compare every other country to the maximum. </w:t>
+      </w:r>
     </w:p>
     <w:p>
       <w:pPr>
@@ -569,6 +636,9 @@
       <w:r>
         <w:t>Alternative shapes</w:t>
       </w:r>
+      <w:r>
+        <w:t xml:space="preserve"> – Feel free to use shapes other than bars! Remember, the only thing you’re trying to do with a bar chart is express a numerical value, and you can do that with any number of shapes, icons, or figures. The trade-off to using alternative shapes is sometimes in accuracy. But the upside is that you can really engage an audience. In this case, showing the cost of a cheeseburger and using a literal cheeseburger in place of a bar works really well. </w:t>
+      </w:r>
     </w:p>
     <w:p>
       <w:pPr>
@@ -581,6 +651,12 @@
       <w:r>
         <w:t>Radial bars</w:t>
       </w:r>
+      <w:r>
+        <w:t xml:space="preserve"> – A radial bar chart can also be a cool way of showing a bar chart. You essentially </w:t>
+      </w:r>
+      <w:r>
+        <w:t>make your x-axis a circle, and your bars extend out from the middle. This can be helpful if you have tons of bars, like in this chart on the median age of different countries. This one is definitely helped by the fact that the countries within a continent have a specific colors. I like this one a lot – most of the continent labels have a fun fact with them</w:t>
+      </w:r>
     </w:p>
     <w:p>
       <w:pPr>
@@ -593,35 +669,8 @@
       <w:r>
         <w:t>Circular bars</w:t>
       </w:r>
-    </w:p>
-    <w:p>
-      <w:pPr>
-        <w:pStyle w:val="ListParagraph"/>
-        <w:numPr>
-          <w:ilvl w:val="0"/>
-          <w:numId w:val="2"/>
-        </w:numPr>
-      </w:pPr>
-      <w:r>
-        <w:t>Paired bars (grouped vs differences</w:t>
-      </w:r>
-      <w:r>
-        <w:t xml:space="preserve"> – schwabish pg 98-99</w:t>
-      </w:r>
-      <w:r>
-        <w:t>)</w:t>
-      </w:r>
-    </w:p>
-    <w:p>
-      <w:pPr>
-        <w:pStyle w:val="ListParagraph"/>
-        <w:numPr>
-          <w:ilvl w:val="1"/>
-          <w:numId w:val="2"/>
-        </w:numPr>
-      </w:pPr>
-      <w:r>
-        <w:t>Time (policy viz article)</w:t>
+      <w:r>
+        <w:t xml:space="preserve"> – similar to the radial bar chart is the circular bar chart. The circular bar chart has bars that “wrap” around a center point. These can be really cool for certain subject matter. For example, this dataset looking at popular music genres works great because it kind of looks like a record. However, a huge limitation is that they obscure your values by design. Notice the first three genres – they have the exact same value, but the bars necessarily have to be progressively longer. Also, look at the largest value of 20%. That is 4x the size of the Techno category, but it looks easily 10 times larger. Be careful with these.</w:t>
       </w:r>
     </w:p>
     <w:p>
@@ -635,6 +684,9 @@
       <w:r>
         <w:t>Creative approaches to stacked bars (policyviz article)</w:t>
       </w:r>
+      <w:r>
+        <w:t xml:space="preserve"> – in the syllabus I asked you all to look at an article about stacked bar charts. The article shows a few really creative approaches to solving some of the issues that we discussed with stacked bar charts. I highly recommend reading the article if you haven’t already, but I’ll just go through some of the approaches here quickly to hopefully give you some ideas down the road. </w:t>
+      </w:r>
     </w:p>
     <w:p>
       <w:pPr>
@@ -646,6 +698,9 @@
       </w:pPr>
       <w:r>
         <w:t>Diverging Bars</w:t>
+      </w:r>
+      <w:r>
+        <w:t xml:space="preserve"> -  as the name suggests, a diverging bar chart is one in which the bars extend away from each other in opposite directions to indicate positive and negative values. I particularly like this one about factors that contribute to global warming. We have three labels that contribute to “heat” so the bars go to the right, and two that contribute to “cooling” so the bars go left. You see these quite often in political polling as well, where republican and democratic voters or congresspeople move in opposite directions.</w:t>
       </w:r>
     </w:p>
     <w:p>
@@ -675,6 +730,7 @@
     </w:p>
     <w:p>
       <w:r>
+        <w:lastRenderedPageBreak/>
         <w:t xml:space="preserve">Sometimes we are less interested in comparing values across categories, but we want to zero in on a single variable and visualize it’s distribution in a given dataset. We have a few common approaches to this, and </w:t>
       </w:r>
     </w:p>
@@ -692,7 +748,6 @@
         </w:numPr>
       </w:pPr>
       <w:r>
-        <w:lastRenderedPageBreak/>
         <w:t>Histogram</w:t>
       </w:r>
     </w:p>

</xml_diff>